<commit_message>
Renamed transformer JS and updated bug report
</commit_message>
<xml_diff>
--- a/Bug Report.docx
+++ b/Bug Report.docx
@@ -36,13 +36,27 @@
       </w:r>
     </w:p>
     <w:p>
-      <w:r>
+      <w:pPr>
+        <w:rPr>
+          <w:strike/>
+        </w:rPr>
+      </w:pPr>
+      <w:r>
+        <w:rPr>
+          <w:strike/>
+        </w:rPr>
         <w:t xml:space="preserve">Bug: Get </w:t>
       </w:r>
       <w:r>
+        <w:rPr>
+          <w:strike/>
+        </w:rPr>
         <w:t xml:space="preserve">sales </w:t>
       </w:r>
       <w:r>
+        <w:rPr>
+          <w:strike/>
+        </w:rPr>
         <w:t>orders not working on submit</w:t>
       </w:r>
     </w:p>
@@ -107,11 +121,49 @@
       </w:r>
     </w:p>
     <w:p>
-      <w:r>
+      <w:pPr>
+        <w:rPr>
+          <w:strike/>
+        </w:rPr>
+      </w:pPr>
+      <w:r>
+        <w:rPr>
+          <w:strike/>
+        </w:rPr>
         <w:t xml:space="preserve">Bug: </w:t>
       </w:r>
       <w:r>
+        <w:rPr>
+          <w:strike/>
+        </w:rPr>
         <w:t>resize refund modal email message box</w:t>
+      </w:r>
+    </w:p>
+    <w:p>
+      <w:pPr>
+        <w:rPr>
+          <w:strike/>
+        </w:rPr>
+      </w:pPr>
+      <w:r>
+        <w:rPr>
+          <w:strike/>
+        </w:rPr>
+        <w:t xml:space="preserve">Bug: </w:t>
+      </w:r>
+      <w:r>
+        <w:rPr>
+          <w:strike/>
+        </w:rPr>
+        <w:t>stripe API “No such charge” error</w:t>
+      </w:r>
+    </w:p>
+    <w:p>
+      <w:r>
+        <w:t xml:space="preserve">Bug: </w:t>
+      </w:r>
+      <w:r>
+        <w:t>Create refund validation message</w:t>
       </w:r>
     </w:p>
     <w:p>

</xml_diff>

<commit_message>
Updated bug report and AddSalesOrderData.js
</commit_message>
<xml_diff>
--- a/Bug Report.docx
+++ b/Bug Report.docx
@@ -17,6 +17,22 @@
       </w:r>
     </w:p>
     <w:p>
+      <w:r>
+        <w:t>Bug: Create a refund validation message for the value entered to ensure it does not exceed the purchase amount</w:t>
+      </w:r>
+    </w:p>
+    <w:p>
+      <w:r>
+        <w:t>Bug: Create an order – order ID validation needed</w:t>
+      </w:r>
+    </w:p>
+    <w:p>
+      <w:r>
+        <w:t>Bug: Shipping default to customer table information needed</w:t>
+      </w:r>
+    </w:p>
+    <w:p/>
+    <w:p>
       <w:pPr>
         <w:rPr>
           <w:strike/>
@@ -38,6 +54,7 @@
     <w:p>
       <w:pPr>
         <w:rPr>
+          <w:ins w:id="0" w:author="Gregory Morris" w:date="2022-04-04T08:41:00Z"/>
           <w:strike/>
         </w:rPr>
       </w:pPr>
@@ -57,27 +74,25 @@
         <w:rPr>
           <w:strike/>
         </w:rPr>
-        <w:t>orders not working on submit</w:t>
-      </w:r>
-    </w:p>
-    <w:p>
-      <w:pPr>
-        <w:rPr>
-          <w:ins w:id="0" w:author="Gregory Morris" w:date="2022-04-04T08:41:00Z"/>
-          <w:strike/>
-        </w:rPr>
-      </w:pPr>
-      <w:r>
-        <w:rPr>
-          <w:strike/>
-        </w:rPr>
-        <w:t>Bug: table not refreshing on update</w:t>
+        <w:t xml:space="preserve">orders not working on </w:t>
+      </w:r>
+      <w:r>
+        <w:rPr>
+          <w:strike/>
+        </w:rPr>
+        <w:t>submitting;</w:t>
       </w:r>
       <w:r>
         <w:rPr>
           <w:strike/>
         </w:rPr>
         <w:t xml:space="preserve"> </w:t>
+      </w:r>
+      <w:r>
+        <w:rPr>
+          <w:strike/>
+        </w:rPr>
+        <w:t xml:space="preserve">table not refreshing on update </w:t>
       </w:r>
       <w:del w:id="1" w:author="Gregory Morris" w:date="2022-04-04T08:41:00Z">
         <w:r>
@@ -95,9 +110,15 @@
               <w:rPr/>
             </w:rPrChange>
           </w:rPr>
-          <w:t xml:space="preserve">– the wrong query selected. </w:t>
+          <w:t xml:space="preserve">– </w:t>
         </w:r>
       </w:ins>
+      <w:r>
+        <w:rPr>
+          <w:strike/>
+        </w:rPr>
+        <w:t>trigger added to add order</w:t>
+      </w:r>
     </w:p>
     <w:p>
       <w:pPr>
@@ -159,18 +180,37 @@
       </w:r>
     </w:p>
     <w:p>
-      <w:r>
+      <w:pPr>
+        <w:rPr>
+          <w:strike/>
+        </w:rPr>
+      </w:pPr>
+      <w:r>
+        <w:rPr>
+          <w:strike/>
+        </w:rPr>
         <w:t xml:space="preserve">Bug: </w:t>
       </w:r>
       <w:r>
-        <w:t>Create refund validation message</w:t>
-      </w:r>
-    </w:p>
-    <w:p>
-      <w:r>
-        <w:t xml:space="preserve">Bug: </w:t>
-      </w:r>
-    </w:p>
+        <w:rPr>
+          <w:strike/>
+        </w:rPr>
+        <w:t xml:space="preserve">refund button not submitting </w:t>
+      </w:r>
+      <w:r>
+        <w:rPr>
+          <w:strike/>
+        </w:rPr>
+        <w:t xml:space="preserve">a </w:t>
+      </w:r>
+      <w:r>
+        <w:rPr>
+          <w:strike/>
+        </w:rPr>
+        <w:t>refund</w:t>
+      </w:r>
+    </w:p>
+    <w:p/>
     <w:p/>
     <w:sectPr>
       <w:pgSz w:w="12240" w:h="15840"/>

</xml_diff>